<commit_message>
added history to statement
</commit_message>
<xml_diff>
--- a/CART345-AboutUs/Statement.docx
+++ b/CART345-AboutUs/Statement.docx
@@ -6,24 +6,117 @@
       <w:pPr>
         <w:pStyle w:val="Heading1"/>
         <w:jc w:val="center"/>
+        <w:rPr>
+          <w:rFonts w:ascii="Arial" w:hAnsi="Arial" w:cs="Arial"/>
+          <w:b/>
+          <w:bCs/>
+          <w:sz w:val="24"/>
+          <w:szCs w:val="24"/>
+        </w:rPr>
       </w:pPr>
       <w:r>
         <w:rPr>
+          <w:rFonts w:ascii="Arial" w:hAnsi="Arial" w:cs="Arial"/>
+          <w:b/>
+          <w:bCs/>
           <w:noProof/>
           <w:color w:val="0080FF"/>
-          <w:sz w:val="56"/>
-          <w:szCs w:val="56"/>
+          <w:sz w:val="36"/>
+          <w:szCs w:val="36"/>
         </w:rPr>
         <mc:AlternateContent>
           <mc:Choice Requires="wps">
             <w:drawing>
-              <wp:anchor distT="0" distB="0" distL="114300" distR="114300" simplePos="0" relativeHeight="251659264" behindDoc="0" locked="0" layoutInCell="1" allowOverlap="1" wp14:anchorId="4DAEE6AB" wp14:editId="4162AA75">
+              <wp:anchor distT="0" distB="0" distL="114300" distR="114300" simplePos="0" relativeHeight="251661312" behindDoc="0" locked="0" layoutInCell="1" allowOverlap="1" wp14:anchorId="6CE82B5E" wp14:editId="66557887">
                 <wp:simplePos x="0" y="0"/>
                 <wp:positionH relativeFrom="column">
-                  <wp:posOffset>-738657</wp:posOffset>
+                  <wp:posOffset>4826000</wp:posOffset>
                 </wp:positionH>
                 <wp:positionV relativeFrom="paragraph">
-                  <wp:posOffset>-1138812</wp:posOffset>
+                  <wp:posOffset>-1110615</wp:posOffset>
+                </wp:positionV>
+                <wp:extent cx="1833245" cy="647065"/>
+                <wp:effectExtent l="0" t="0" r="0" b="635"/>
+                <wp:wrapNone/>
+                <wp:docPr id="3" name="L-Shape 3"/>
+                <wp:cNvGraphicFramePr/>
+                <a:graphic xmlns:a="http://schemas.openxmlformats.org/drawingml/2006/main">
+                  <a:graphicData uri="http://schemas.microsoft.com/office/word/2010/wordprocessingShape">
+                    <wps:wsp>
+                      <wps:cNvSpPr/>
+                      <wps:spPr>
+                        <a:xfrm rot="10800000">
+                          <a:off x="0" y="0"/>
+                          <a:ext cx="1833245" cy="647065"/>
+                        </a:xfrm>
+                        <a:prstGeom prst="corner">
+                          <a:avLst/>
+                        </a:prstGeom>
+                        <a:solidFill>
+                          <a:srgbClr val="0080FF"/>
+                        </a:solidFill>
+                        <a:ln>
+                          <a:noFill/>
+                        </a:ln>
+                      </wps:spPr>
+                      <wps:style>
+                        <a:lnRef idx="2">
+                          <a:schemeClr val="accent1">
+                            <a:shade val="50000"/>
+                          </a:schemeClr>
+                        </a:lnRef>
+                        <a:fillRef idx="1">
+                          <a:schemeClr val="accent1"/>
+                        </a:fillRef>
+                        <a:effectRef idx="0">
+                          <a:schemeClr val="accent1"/>
+                        </a:effectRef>
+                        <a:fontRef idx="minor">
+                          <a:schemeClr val="lt1"/>
+                        </a:fontRef>
+                      </wps:style>
+                      <wps:bodyPr rot="0" spcFirstLastPara="0" vertOverflow="overflow" horzOverflow="overflow" vert="horz" wrap="square" lIns="91440" tIns="45720" rIns="91440" bIns="45720" numCol="1" spcCol="0" rtlCol="0" fromWordArt="0" anchor="ctr" anchorCtr="0" forceAA="0" compatLnSpc="1">
+                        <a:prstTxWarp prst="textNoShape">
+                          <a:avLst/>
+                        </a:prstTxWarp>
+                        <a:noAutofit/>
+                      </wps:bodyPr>
+                    </wps:wsp>
+                  </a:graphicData>
+                </a:graphic>
+              </wp:anchor>
+            </w:drawing>
+          </mc:Choice>
+          <mc:Fallback>
+            <w:pict>
+              <v:shape w14:anchorId="199D12D9" id="L-Shape 3" o:spid="_x0000_s1026" style="position:absolute;margin-left:380pt;margin-top:-87.45pt;width:144.35pt;height:50.95pt;rotation:180;z-index:251661312;visibility:visible;mso-wrap-style:square;mso-wrap-distance-left:9pt;mso-wrap-distance-top:0;mso-wrap-distance-right:9pt;mso-wrap-distance-bottom:0;mso-position-horizontal:absolute;mso-position-horizontal-relative:text;mso-position-vertical:absolute;mso-position-vertical-relative:text;v-text-anchor:middle" coordsize="1833245,647065" o:gfxdata="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" path="m,l323533,r,323533l1833245,323533r,323532l,647065,,xe" fillcolor="#0080ff" stroked="f" strokeweight="1pt">
+                <v:stroke joinstyle="miter"/>
+                <v:path arrowok="t" o:connecttype="custom" o:connectlocs="0,0;323533,0;323533,323533;1833245,323533;1833245,647065;0,647065;0,0" o:connectangles="0,0,0,0,0,0,0"/>
+              </v:shape>
+            </w:pict>
+          </mc:Fallback>
+        </mc:AlternateContent>
+      </w:r>
+      <w:r>
+        <w:rPr>
+          <w:rFonts w:ascii="Arial" w:hAnsi="Arial" w:cs="Arial"/>
+          <w:b/>
+          <w:bCs/>
+          <w:noProof/>
+          <w:color w:val="0080FF"/>
+          <w:sz w:val="36"/>
+          <w:szCs w:val="36"/>
+        </w:rPr>
+        <mc:AlternateContent>
+          <mc:Choice Requires="wps">
+            <w:drawing>
+              <wp:anchor distT="0" distB="0" distL="114300" distR="114300" simplePos="0" relativeHeight="251659264" behindDoc="0" locked="0" layoutInCell="1" allowOverlap="1" wp14:anchorId="4DAEE6AB" wp14:editId="77FDC1DC">
+                <wp:simplePos x="0" y="0"/>
+                <wp:positionH relativeFrom="column">
+                  <wp:posOffset>-749076</wp:posOffset>
+                </wp:positionH>
+                <wp:positionV relativeFrom="paragraph">
+                  <wp:posOffset>-1080414</wp:posOffset>
                 </wp:positionV>
                 <wp:extent cx="406815" cy="5538651"/>
                 <wp:effectExtent l="0" t="0" r="0" b="5080"/>
@@ -79,96 +172,19 @@
           </mc:Choice>
           <mc:Fallback>
             <w:pict>
-              <v:rect w14:anchorId="0DDC318E" id="Rectangle 1" o:spid="_x0000_s1026" style="position:absolute;margin-left:-58.15pt;margin-top:-89.65pt;width:32.05pt;height:436.1pt;z-index:251659264;visibility:visible;mso-wrap-style:square;mso-wrap-distance-left:9pt;mso-wrap-distance-top:0;mso-wrap-distance-right:9pt;mso-wrap-distance-bottom:0;mso-position-horizontal:absolute;mso-position-horizontal-relative:text;mso-position-vertical:absolute;mso-position-vertical-relative:text;v-text-anchor:middle" o:gfxdata="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" fillcolor="#0080ff" stroked="f" strokeweight="1pt"/>
+              <v:rect w14:anchorId="1C89BB04" id="Rectangle 1" o:spid="_x0000_s1026" style="position:absolute;margin-left:-59pt;margin-top:-85.05pt;width:32.05pt;height:436.1pt;z-index:251659264;visibility:visible;mso-wrap-style:square;mso-wrap-distance-left:9pt;mso-wrap-distance-top:0;mso-wrap-distance-right:9pt;mso-wrap-distance-bottom:0;mso-position-horizontal:absolute;mso-position-horizontal-relative:text;mso-position-vertical:absolute;mso-position-vertical-relative:text;v-text-anchor:middle" o:gfxdata="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" fillcolor="#0080ff" stroked="f" strokeweight="1pt"/>
             </w:pict>
           </mc:Fallback>
         </mc:AlternateContent>
       </w:r>
       <w:r>
         <w:rPr>
-          <w:noProof/>
+          <w:rFonts w:ascii="Arial" w:hAnsi="Arial" w:cs="Arial"/>
+          <w:b/>
+          <w:bCs/>
           <w:color w:val="0080FF"/>
-          <w:sz w:val="56"/>
-          <w:szCs w:val="56"/>
-        </w:rPr>
-        <mc:AlternateContent>
-          <mc:Choice Requires="wps">
-            <w:drawing>
-              <wp:anchor distT="0" distB="0" distL="114300" distR="114300" simplePos="0" relativeHeight="251661312" behindDoc="0" locked="0" layoutInCell="1" allowOverlap="1" wp14:anchorId="6CE82B5E" wp14:editId="0B79AFD7">
-                <wp:simplePos x="0" y="0"/>
-                <wp:positionH relativeFrom="column">
-                  <wp:posOffset>4837175</wp:posOffset>
-                </wp:positionH>
-                <wp:positionV relativeFrom="paragraph">
-                  <wp:posOffset>-1168834</wp:posOffset>
-                </wp:positionV>
-                <wp:extent cx="1833327" cy="647322"/>
-                <wp:effectExtent l="0" t="0" r="0" b="635"/>
-                <wp:wrapNone/>
-                <wp:docPr id="3" name="L-Shape 3"/>
-                <wp:cNvGraphicFramePr/>
-                <a:graphic xmlns:a="http://schemas.openxmlformats.org/drawingml/2006/main">
-                  <a:graphicData uri="http://schemas.microsoft.com/office/word/2010/wordprocessingShape">
-                    <wps:wsp>
-                      <wps:cNvSpPr/>
-                      <wps:spPr>
-                        <a:xfrm rot="10800000">
-                          <a:off x="0" y="0"/>
-                          <a:ext cx="1833327" cy="647322"/>
-                        </a:xfrm>
-                        <a:prstGeom prst="corner">
-                          <a:avLst/>
-                        </a:prstGeom>
-                        <a:solidFill>
-                          <a:srgbClr val="0080FF"/>
-                        </a:solidFill>
-                        <a:ln>
-                          <a:noFill/>
-                        </a:ln>
-                      </wps:spPr>
-                      <wps:style>
-                        <a:lnRef idx="2">
-                          <a:schemeClr val="accent1">
-                            <a:shade val="50000"/>
-                          </a:schemeClr>
-                        </a:lnRef>
-                        <a:fillRef idx="1">
-                          <a:schemeClr val="accent1"/>
-                        </a:fillRef>
-                        <a:effectRef idx="0">
-                          <a:schemeClr val="accent1"/>
-                        </a:effectRef>
-                        <a:fontRef idx="minor">
-                          <a:schemeClr val="lt1"/>
-                        </a:fontRef>
-                      </wps:style>
-                      <wps:bodyPr rot="0" spcFirstLastPara="0" vertOverflow="overflow" horzOverflow="overflow" vert="horz" wrap="square" lIns="91440" tIns="45720" rIns="91440" bIns="45720" numCol="1" spcCol="0" rtlCol="0" fromWordArt="0" anchor="ctr" anchorCtr="0" forceAA="0" compatLnSpc="1">
-                        <a:prstTxWarp prst="textNoShape">
-                          <a:avLst/>
-                        </a:prstTxWarp>
-                        <a:noAutofit/>
-                      </wps:bodyPr>
-                    </wps:wsp>
-                  </a:graphicData>
-                </a:graphic>
-              </wp:anchor>
-            </w:drawing>
-          </mc:Choice>
-          <mc:Fallback>
-            <w:pict>
-              <v:shape w14:anchorId="0633F9BC" id="L-Shape 3" o:spid="_x0000_s1026" style="position:absolute;margin-left:380.9pt;margin-top:-92.05pt;width:144.35pt;height:50.95pt;rotation:180;z-index:251661312;visibility:visible;mso-wrap-style:square;mso-wrap-distance-left:9pt;mso-wrap-distance-top:0;mso-wrap-distance-right:9pt;mso-wrap-distance-bottom:0;mso-position-horizontal:absolute;mso-position-horizontal-relative:text;mso-position-vertical:absolute;mso-position-vertical-relative:text;v-text-anchor:middle" coordsize="1833327,647322" o:gfxdata="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" path="m,l323661,r,323661l1833327,323661r,323661l,647322,,xe" fillcolor="#0080ff" stroked="f" strokeweight="1pt">
-                <v:stroke joinstyle="miter"/>
-                <v:path arrowok="t" o:connecttype="custom" o:connectlocs="0,0;323661,0;323661,323661;1833327,323661;1833327,647322;0,647322;0,0" o:connectangles="0,0,0,0,0,0,0"/>
-              </v:shape>
-            </w:pict>
-          </mc:Fallback>
-        </mc:AlternateContent>
-      </w:r>
-      <w:r>
-        <w:rPr>
-          <w:color w:val="0080FF"/>
-          <w:sz w:val="56"/>
-          <w:szCs w:val="56"/>
+          <w:sz w:val="36"/>
+          <w:szCs w:val="36"/>
         </w:rPr>
         <w:t>About Us</w:t>
       </w:r>
@@ -185,7 +201,7 @@
       </w:pPr>
       <w:r>
         <w:rPr>
-          <w:rFonts w:ascii="Times New Roman" w:hAnsi="Times New Roman" w:cs="Times New Roman"/>
+          <w:rFonts w:ascii="Arial" w:hAnsi="Arial" w:cs="Arial"/>
           <w:sz w:val="24"/>
           <w:szCs w:val="24"/>
         </w:rPr>
@@ -221,14 +237,22 @@
         <w:pStyle w:val="Heading2"/>
         <w:jc w:val="center"/>
         <w:rPr>
+          <w:rFonts w:ascii="Arial" w:hAnsi="Arial" w:cs="Arial"/>
           <w:b/>
           <w:bCs/>
+          <w:color w:val="0080FF"/>
+          <w:sz w:val="24"/>
+          <w:szCs w:val="24"/>
         </w:rPr>
       </w:pPr>
       <w:r>
         <w:rPr>
+          <w:rFonts w:ascii="Arial" w:hAnsi="Arial" w:cs="Arial"/>
           <w:b/>
           <w:bCs/>
+          <w:color w:val="0080FF"/>
+          <w:sz w:val="24"/>
+          <w:szCs w:val="24"/>
         </w:rPr>
         <w:t>What We Do</w:t>
       </w:r>
@@ -253,13 +277,13 @@
         <mc:AlternateContent>
           <mc:Choice Requires="wps">
             <w:drawing>
-              <wp:anchor distT="0" distB="0" distL="114300" distR="114300" simplePos="0" relativeHeight="251660288" behindDoc="0" locked="0" layoutInCell="1" allowOverlap="1" wp14:anchorId="4BD2F95F" wp14:editId="47AC2D50">
+              <wp:anchor distT="0" distB="0" distL="114300" distR="114300" simplePos="0" relativeHeight="251660288" behindDoc="0" locked="0" layoutInCell="1" allowOverlap="1" wp14:anchorId="4BD2F95F" wp14:editId="5D030790">
                 <wp:simplePos x="0" y="0"/>
                 <wp:positionH relativeFrom="column">
-                  <wp:posOffset>6261304</wp:posOffset>
+                  <wp:posOffset>6250529</wp:posOffset>
                 </wp:positionH>
                 <wp:positionV relativeFrom="paragraph">
-                  <wp:posOffset>587618</wp:posOffset>
+                  <wp:posOffset>645516</wp:posOffset>
                 </wp:positionV>
                 <wp:extent cx="429530" cy="5961707"/>
                 <wp:effectExtent l="0" t="0" r="8890" b="1270"/>
@@ -321,7 +345,7 @@
           </mc:Choice>
           <mc:Fallback>
             <w:pict>
-              <v:rect w14:anchorId="126E65CA" id="Rectangle 2" o:spid="_x0000_s1026" style="position:absolute;margin-left:493pt;margin-top:46.25pt;width:33.8pt;height:469.45pt;z-index:251660288;visibility:visible;mso-wrap-style:square;mso-width-percent:0;mso-height-percent:0;mso-wrap-distance-left:9pt;mso-wrap-distance-top:0;mso-wrap-distance-right:9pt;mso-wrap-distance-bottom:0;mso-position-horizontal:absolute;mso-position-horizontal-relative:text;mso-position-vertical:absolute;mso-position-vertical-relative:text;mso-width-percent:0;mso-height-percent:0;mso-width-relative:margin;mso-height-relative:margin;v-text-anchor:middle" o:gfxdata="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" fillcolor="#0080ff" stroked="f" strokeweight="1pt"/>
+              <v:rect w14:anchorId="7D5B9EA8" id="Rectangle 2" o:spid="_x0000_s1026" style="position:absolute;margin-left:492.15pt;margin-top:50.85pt;width:33.8pt;height:469.45pt;z-index:251660288;visibility:visible;mso-wrap-style:square;mso-width-percent:0;mso-height-percent:0;mso-wrap-distance-left:9pt;mso-wrap-distance-top:0;mso-wrap-distance-right:9pt;mso-wrap-distance-bottom:0;mso-position-horizontal:absolute;mso-position-horizontal-relative:text;mso-position-vertical:absolute;mso-position-vertical-relative:text;mso-width-percent:0;mso-height-percent:0;mso-width-relative:margin;mso-height-relative:margin;v-text-anchor:middle" o:gfxdata="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" fillcolor="#0080ff" stroked="f" strokeweight="1pt"/>
             </w:pict>
           </mc:Fallback>
         </mc:AlternateContent>
@@ -391,14 +415,22 @@
         <w:pStyle w:val="Heading2"/>
         <w:jc w:val="center"/>
         <w:rPr>
+          <w:rFonts w:ascii="Arial" w:hAnsi="Arial" w:cs="Arial"/>
           <w:b/>
           <w:bCs/>
+          <w:color w:val="0080FF"/>
+          <w:sz w:val="24"/>
+          <w:szCs w:val="24"/>
         </w:rPr>
       </w:pPr>
       <w:r>
         <w:rPr>
+          <w:rFonts w:ascii="Arial" w:hAnsi="Arial" w:cs="Arial"/>
           <w:b/>
           <w:bCs/>
+          <w:color w:val="0080FF"/>
+          <w:sz w:val="24"/>
+          <w:szCs w:val="24"/>
         </w:rPr>
         <w:t>Our Products</w:t>
       </w:r>
@@ -584,21 +616,40 @@
         <w:pStyle w:val="Heading2"/>
         <w:jc w:val="center"/>
         <w:rPr>
+          <w:rFonts w:ascii="Arial" w:hAnsi="Arial" w:cs="Arial"/>
           <w:b/>
           <w:bCs/>
+          <w:color w:val="0080FF"/>
+          <w:sz w:val="24"/>
+          <w:szCs w:val="24"/>
         </w:rPr>
       </w:pPr>
       <w:r>
         <w:rPr>
+          <w:rFonts w:ascii="Arial" w:hAnsi="Arial" w:cs="Arial"/>
           <w:b/>
           <w:bCs/>
-        </w:rPr>
-        <w:t>Contact Us</w:t>
+          <w:color w:val="0080FF"/>
+          <w:sz w:val="24"/>
+          <w:szCs w:val="24"/>
+        </w:rPr>
+        <w:t xml:space="preserve">Our </w:t>
+      </w:r>
+      <w:r>
+        <w:rPr>
+          <w:rFonts w:ascii="Arial" w:hAnsi="Arial" w:cs="Arial"/>
+          <w:b/>
+          <w:bCs/>
+          <w:color w:val="0080FF"/>
+          <w:sz w:val="24"/>
+          <w:szCs w:val="24"/>
+        </w:rPr>
+        <w:t>History</w:t>
       </w:r>
     </w:p>
     <w:p>
       <w:pPr>
-        <w:spacing w:line="240" w:lineRule="auto"/>
+        <w:spacing w:line="360" w:lineRule="auto"/>
         <w:jc w:val="both"/>
         <w:rPr>
           <w:rFonts w:ascii="Arial" w:hAnsi="Arial" w:cs="Arial"/>
@@ -609,52 +660,23 @@
       <w:r>
         <w:rPr>
           <w:rFonts w:ascii="Arial" w:hAnsi="Arial" w:cs="Arial"/>
-          <w:sz w:val="24"/>
-          <w:szCs w:val="24"/>
-        </w:rPr>
-        <w:t xml:space="preserve">Link to GitHub: </w:t>
-      </w:r>
-      <w:hyperlink r:id="rId6" w:history="1">
-        <w:r>
-          <w:rPr>
-            <w:rStyle w:val="Hyperlink"/>
-            <w:rFonts w:ascii="Arial" w:hAnsi="Arial" w:cs="Arial"/>
-            <w:sz w:val="24"/>
-            <w:szCs w:val="24"/>
-          </w:rPr>
-          <w:t>https://github.com/TheStormex/SchoolArt/tree/main/CART345-AboutUs</w:t>
-        </w:r>
-      </w:hyperlink>
-    </w:p>
-    <w:p>
-      <w:pPr>
-        <w:spacing w:line="240" w:lineRule="auto"/>
-        <w:jc w:val="both"/>
-        <w:rPr>
-          <w:rFonts w:ascii="Arial" w:hAnsi="Arial" w:cs="Arial"/>
-          <w:sz w:val="24"/>
-          <w:szCs w:val="24"/>
-        </w:rPr>
-      </w:pPr>
-      <w:r>
-        <w:rPr>
           <w:noProof/>
           <w:color w:val="0080FF"/>
-          <w:sz w:val="56"/>
-          <w:szCs w:val="56"/>
+          <w:sz w:val="24"/>
+          <w:szCs w:val="24"/>
         </w:rPr>
         <mc:AlternateContent>
           <mc:Choice Requires="wps">
             <w:drawing>
-              <wp:anchor distT="0" distB="0" distL="114300" distR="114300" simplePos="0" relativeHeight="251663360" behindDoc="0" locked="0" layoutInCell="1" allowOverlap="1" wp14:anchorId="3EE5EF28" wp14:editId="5F403390">
+              <wp:anchor distT="0" distB="0" distL="114300" distR="114300" simplePos="0" relativeHeight="251663360" behindDoc="0" locked="0" layoutInCell="1" allowOverlap="1" wp14:anchorId="3EE5EF28" wp14:editId="76C9B303">
                 <wp:simplePos x="0" y="0"/>
-                <wp:positionH relativeFrom="column">
-                  <wp:posOffset>-736622</wp:posOffset>
+                <wp:positionH relativeFrom="margin">
+                  <wp:posOffset>-698327</wp:posOffset>
                 </wp:positionH>
                 <wp:positionV relativeFrom="paragraph">
-                  <wp:posOffset>853631</wp:posOffset>
+                  <wp:posOffset>1276427</wp:posOffset>
                 </wp:positionV>
-                <wp:extent cx="1833327" cy="647322"/>
+                <wp:extent cx="1833245" cy="647065"/>
                 <wp:effectExtent l="0" t="0" r="0" b="635"/>
                 <wp:wrapNone/>
                 <wp:docPr id="4" name="L-Shape 4"/>
@@ -666,7 +688,7 @@
                       <wps:spPr>
                         <a:xfrm>
                           <a:off x="0" y="0"/>
-                          <a:ext cx="1833327" cy="647322"/>
+                          <a:ext cx="1833245" cy="647065"/>
                         </a:xfrm>
                         <a:prstGeom prst="corner">
                           <a:avLst/>
@@ -708,9 +730,10 @@
           </mc:Choice>
           <mc:Fallback>
             <w:pict>
-              <v:shape w14:anchorId="2EB56D91" id="L-Shape 4" o:spid="_x0000_s1026" style="position:absolute;margin-left:-58pt;margin-top:67.2pt;width:144.35pt;height:50.95pt;z-index:251663360;visibility:visible;mso-wrap-style:square;mso-wrap-distance-left:9pt;mso-wrap-distance-top:0;mso-wrap-distance-right:9pt;mso-wrap-distance-bottom:0;mso-position-horizontal:absolute;mso-position-horizontal-relative:text;mso-position-vertical:absolute;mso-position-vertical-relative:text;v-text-anchor:middle" coordsize="1833327,647322" o:gfxdata="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" path="m,l323661,r,323661l1833327,323661r,323661l,647322,,xe" fillcolor="#0080ff" stroked="f" strokeweight="1pt">
+              <v:shape w14:anchorId="708C0A5A" id="L-Shape 4" o:spid="_x0000_s1026" style="position:absolute;margin-left:-55pt;margin-top:100.5pt;width:144.35pt;height:50.95pt;z-index:251663360;visibility:visible;mso-wrap-style:square;mso-wrap-distance-left:9pt;mso-wrap-distance-top:0;mso-wrap-distance-right:9pt;mso-wrap-distance-bottom:0;mso-position-horizontal:absolute;mso-position-horizontal-relative:margin;mso-position-vertical:absolute;mso-position-vertical-relative:text;v-text-anchor:middle" coordsize="1833245,647065" o:gfxdata="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" path="m,l323533,r,323533l1833245,323533r,323532l,647065,,xe" fillcolor="#0080ff" stroked="f" strokeweight="1pt">
                 <v:stroke joinstyle="miter"/>
-                <v:path arrowok="t" o:connecttype="custom" o:connectlocs="0,0;323661,0;323661,323661;1833327,323661;1833327,647322;0,647322;0,0" o:connectangles="0,0,0,0,0,0,0"/>
+                <v:path arrowok="t" o:connecttype="custom" o:connectlocs="0,0;323533,0;323533,323533;1833245,323533;1833245,647065;0,647065;0,0" o:connectangles="0,0,0,0,0,0,0"/>
+                <w10:wrap anchorx="margin"/>
               </v:shape>
             </w:pict>
           </mc:Fallback>
@@ -722,22 +745,767 @@
           <w:sz w:val="24"/>
           <w:szCs w:val="24"/>
         </w:rPr>
+        <w:tab/>
+        <w:t xml:space="preserve">I used my prior knowledge on website building, as primitive as it was, to create the webpage. With the help of a professional website creator, who is a fellow student in the class, I learned how to restructure the webpage to look more contemporary and professional. Using websites like Stack Overflow and W3Schools, I found how to make </w:t>
+      </w:r>
+      <w:r>
+        <w:rPr>
+          <w:rFonts w:ascii="Arial" w:hAnsi="Arial" w:cs="Arial"/>
+          <w:sz w:val="24"/>
+          <w:szCs w:val="24"/>
+        </w:rPr>
+        <w:lastRenderedPageBreak/>
+        <w:t xml:space="preserve">the webpage look the way that it does now, with the mouse commands, the replacement </w:t>
+      </w:r>
+      <w:r>
+        <w:rPr>
+          <w:rFonts w:ascii="Arial" w:hAnsi="Arial" w:cs="Arial"/>
+          <w:b/>
+          <w:bCs/>
+          <w:color w:val="0080FF"/>
+          <w:sz w:val="36"/>
+          <w:szCs w:val="36"/>
+        </w:rPr>
+        <mc:AlternateContent>
+          <mc:Choice Requires="wps">
+            <w:drawing>
+              <wp:anchor distT="0" distB="0" distL="114300" distR="114300" simplePos="0" relativeHeight="251673600" behindDoc="0" locked="0" layoutInCell="1" allowOverlap="1" wp14:anchorId="3C683B69" wp14:editId="526BAF04">
+                <wp:simplePos x="0" y="0"/>
+                <wp:positionH relativeFrom="margin">
+                  <wp:posOffset>-699770</wp:posOffset>
+                </wp:positionH>
+                <wp:positionV relativeFrom="paragraph">
+                  <wp:posOffset>7826375</wp:posOffset>
+                </wp:positionV>
+                <wp:extent cx="1833245" cy="647065"/>
+                <wp:effectExtent l="0" t="0" r="0" b="635"/>
+                <wp:wrapNone/>
+                <wp:docPr id="13" name="L-Shape 13"/>
+                <wp:cNvGraphicFramePr/>
+                <a:graphic xmlns:a="http://schemas.openxmlformats.org/drawingml/2006/main">
+                  <a:graphicData uri="http://schemas.microsoft.com/office/word/2010/wordprocessingShape">
+                    <wps:wsp>
+                      <wps:cNvSpPr/>
+                      <wps:spPr>
+                        <a:xfrm>
+                          <a:off x="0" y="0"/>
+                          <a:ext cx="1833245" cy="647065"/>
+                        </a:xfrm>
+                        <a:prstGeom prst="corner">
+                          <a:avLst/>
+                        </a:prstGeom>
+                        <a:solidFill>
+                          <a:srgbClr val="0080FF"/>
+                        </a:solidFill>
+                        <a:ln>
+                          <a:noFill/>
+                        </a:ln>
+                      </wps:spPr>
+                      <wps:style>
+                        <a:lnRef idx="2">
+                          <a:schemeClr val="accent1">
+                            <a:shade val="50000"/>
+                          </a:schemeClr>
+                        </a:lnRef>
+                        <a:fillRef idx="1">
+                          <a:schemeClr val="accent1"/>
+                        </a:fillRef>
+                        <a:effectRef idx="0">
+                          <a:schemeClr val="accent1"/>
+                        </a:effectRef>
+                        <a:fontRef idx="minor">
+                          <a:schemeClr val="lt1"/>
+                        </a:fontRef>
+                      </wps:style>
+                      <wps:bodyPr rot="0" spcFirstLastPara="0" vertOverflow="overflow" horzOverflow="overflow" vert="horz" wrap="square" lIns="91440" tIns="45720" rIns="91440" bIns="45720" numCol="1" spcCol="0" rtlCol="0" fromWordArt="0" anchor="ctr" anchorCtr="0" forceAA="0" compatLnSpc="1">
+                        <a:prstTxWarp prst="textNoShape">
+                          <a:avLst/>
+                        </a:prstTxWarp>
+                        <a:noAutofit/>
+                      </wps:bodyPr>
+                    </wps:wsp>
+                  </a:graphicData>
+                </a:graphic>
+              </wp:anchor>
+            </w:drawing>
+          </mc:Choice>
+          <mc:Fallback>
+            <w:pict>
+              <v:shape w14:anchorId="354D78A2" id="L-Shape 13" o:spid="_x0000_s1026" style="position:absolute;margin-left:-55.1pt;margin-top:616.25pt;width:144.35pt;height:50.95pt;z-index:251673600;visibility:visible;mso-wrap-style:square;mso-wrap-distance-left:9pt;mso-wrap-distance-top:0;mso-wrap-distance-right:9pt;mso-wrap-distance-bottom:0;mso-position-horizontal:absolute;mso-position-horizontal-relative:margin;mso-position-vertical:absolute;mso-position-vertical-relative:text;v-text-anchor:middle" coordsize="1833245,647065" o:gfxdata="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" path="m,l323533,r,323533l1833245,323533r,323532l,647065,,xe" fillcolor="#0080ff" stroked="f" strokeweight="1pt">
+                <v:stroke joinstyle="miter"/>
+                <v:path arrowok="t" o:connecttype="custom" o:connectlocs="0,0;323533,0;323533,323533;1833245,323533;1833245,647065;0,647065;0,0" o:connectangles="0,0,0,0,0,0,0"/>
+                <w10:wrap anchorx="margin"/>
+              </v:shape>
+            </w:pict>
+          </mc:Fallback>
+        </mc:AlternateContent>
+      </w:r>
+      <w:r>
+        <w:rPr>
+          <w:rFonts w:ascii="Arial" w:hAnsi="Arial" w:cs="Arial"/>
+          <w:b/>
+          <w:bCs/>
+          <w:color w:val="0080FF"/>
+          <w:sz w:val="36"/>
+          <w:szCs w:val="36"/>
+        </w:rPr>
+        <mc:AlternateContent>
+          <mc:Choice Requires="wps">
+            <w:drawing>
+              <wp:anchor distT="0" distB="0" distL="114300" distR="114300" simplePos="0" relativeHeight="251672576" behindDoc="0" locked="0" layoutInCell="1" allowOverlap="1" wp14:anchorId="78E5DAB7" wp14:editId="73F328A8">
+                <wp:simplePos x="0" y="0"/>
+                <wp:positionH relativeFrom="column">
+                  <wp:posOffset>4824095</wp:posOffset>
+                </wp:positionH>
+                <wp:positionV relativeFrom="paragraph">
+                  <wp:posOffset>-1126490</wp:posOffset>
+                </wp:positionV>
+                <wp:extent cx="1833245" cy="647065"/>
+                <wp:effectExtent l="0" t="0" r="0" b="635"/>
+                <wp:wrapNone/>
+                <wp:docPr id="12" name="L-Shape 12"/>
+                <wp:cNvGraphicFramePr/>
+                <a:graphic xmlns:a="http://schemas.openxmlformats.org/drawingml/2006/main">
+                  <a:graphicData uri="http://schemas.microsoft.com/office/word/2010/wordprocessingShape">
+                    <wps:wsp>
+                      <wps:cNvSpPr/>
+                      <wps:spPr>
+                        <a:xfrm rot="10800000">
+                          <a:off x="0" y="0"/>
+                          <a:ext cx="1833245" cy="647065"/>
+                        </a:xfrm>
+                        <a:prstGeom prst="corner">
+                          <a:avLst/>
+                        </a:prstGeom>
+                        <a:solidFill>
+                          <a:srgbClr val="0080FF"/>
+                        </a:solidFill>
+                        <a:ln>
+                          <a:noFill/>
+                        </a:ln>
+                      </wps:spPr>
+                      <wps:style>
+                        <a:lnRef idx="2">
+                          <a:schemeClr val="accent1">
+                            <a:shade val="50000"/>
+                          </a:schemeClr>
+                        </a:lnRef>
+                        <a:fillRef idx="1">
+                          <a:schemeClr val="accent1"/>
+                        </a:fillRef>
+                        <a:effectRef idx="0">
+                          <a:schemeClr val="accent1"/>
+                        </a:effectRef>
+                        <a:fontRef idx="minor">
+                          <a:schemeClr val="lt1"/>
+                        </a:fontRef>
+                      </wps:style>
+                      <wps:bodyPr rot="0" spcFirstLastPara="0" vertOverflow="overflow" horzOverflow="overflow" vert="horz" wrap="square" lIns="91440" tIns="45720" rIns="91440" bIns="45720" numCol="1" spcCol="0" rtlCol="0" fromWordArt="0" anchor="ctr" anchorCtr="0" forceAA="0" compatLnSpc="1">
+                        <a:prstTxWarp prst="textNoShape">
+                          <a:avLst/>
+                        </a:prstTxWarp>
+                        <a:noAutofit/>
+                      </wps:bodyPr>
+                    </wps:wsp>
+                  </a:graphicData>
+                </a:graphic>
+              </wp:anchor>
+            </w:drawing>
+          </mc:Choice>
+          <mc:Fallback>
+            <w:pict>
+              <v:shape w14:anchorId="4D531398" id="L-Shape 12" o:spid="_x0000_s1026" style="position:absolute;margin-left:379.85pt;margin-top:-88.7pt;width:144.35pt;height:50.95pt;rotation:180;z-index:251672576;visibility:visible;mso-wrap-style:square;mso-wrap-distance-left:9pt;mso-wrap-distance-top:0;mso-wrap-distance-right:9pt;mso-wrap-distance-bottom:0;mso-position-horizontal:absolute;mso-position-horizontal-relative:text;mso-position-vertical:absolute;mso-position-vertical-relative:text;v-text-anchor:middle" coordsize="1833245,647065" o:gfxdata="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" path="m,l323533,r,323533l1833245,323533r,323532l,647065,,xe" fillcolor="#0080ff" stroked="f" strokeweight="1pt">
+                <v:stroke joinstyle="miter"/>
+                <v:path arrowok="t" o:connecttype="custom" o:connectlocs="0,0;323533,0;323533,323533;1833245,323533;1833245,647065;0,647065;0,0" o:connectangles="0,0,0,0,0,0,0"/>
+              </v:shape>
+            </w:pict>
+          </mc:Fallback>
+        </mc:AlternateContent>
+      </w:r>
+      <w:r>
+        <w:rPr>
+          <w:rFonts w:ascii="Arial" w:hAnsi="Arial" w:cs="Arial"/>
+          <w:b/>
+          <w:bCs/>
+          <w:color w:val="0080FF"/>
+          <w:sz w:val="36"/>
+          <w:szCs w:val="36"/>
+        </w:rPr>
+        <mc:AlternateContent>
+          <mc:Choice Requires="wps">
+            <w:drawing>
+              <wp:anchor distT="0" distB="0" distL="114300" distR="114300" simplePos="0" relativeHeight="251671552" behindDoc="0" locked="0" layoutInCell="1" allowOverlap="1" wp14:anchorId="7144F942" wp14:editId="5549313F">
+                <wp:simplePos x="0" y="0"/>
+                <wp:positionH relativeFrom="column">
+                  <wp:posOffset>6248400</wp:posOffset>
+                </wp:positionH>
+                <wp:positionV relativeFrom="paragraph">
+                  <wp:posOffset>2407285</wp:posOffset>
+                </wp:positionV>
+                <wp:extent cx="429260" cy="5961380"/>
+                <wp:effectExtent l="0" t="0" r="8890" b="1270"/>
+                <wp:wrapNone/>
+                <wp:docPr id="11" name="Rectangle 11"/>
+                <wp:cNvGraphicFramePr/>
+                <a:graphic xmlns:a="http://schemas.openxmlformats.org/drawingml/2006/main">
+                  <a:graphicData uri="http://schemas.microsoft.com/office/word/2010/wordprocessingShape">
+                    <wps:wsp>
+                      <wps:cNvSpPr/>
+                      <wps:spPr>
+                        <a:xfrm>
+                          <a:off x="0" y="0"/>
+                          <a:ext cx="429260" cy="5961380"/>
+                        </a:xfrm>
+                        <a:prstGeom prst="rect">
+                          <a:avLst/>
+                        </a:prstGeom>
+                        <a:solidFill>
+                          <a:srgbClr val="0080FF"/>
+                        </a:solidFill>
+                        <a:ln>
+                          <a:noFill/>
+                        </a:ln>
+                      </wps:spPr>
+                      <wps:style>
+                        <a:lnRef idx="2">
+                          <a:schemeClr val="accent1">
+                            <a:shade val="50000"/>
+                          </a:schemeClr>
+                        </a:lnRef>
+                        <a:fillRef idx="1">
+                          <a:schemeClr val="accent1"/>
+                        </a:fillRef>
+                        <a:effectRef idx="0">
+                          <a:schemeClr val="accent1"/>
+                        </a:effectRef>
+                        <a:fontRef idx="minor">
+                          <a:schemeClr val="lt1"/>
+                        </a:fontRef>
+                      </wps:style>
+                      <wps:bodyPr rot="0" spcFirstLastPara="0" vertOverflow="overflow" horzOverflow="overflow" vert="horz" wrap="square" lIns="91440" tIns="45720" rIns="91440" bIns="45720" numCol="1" spcCol="0" rtlCol="0" fromWordArt="0" anchor="ctr" anchorCtr="0" forceAA="0" compatLnSpc="1">
+                        <a:prstTxWarp prst="textNoShape">
+                          <a:avLst/>
+                        </a:prstTxWarp>
+                        <a:noAutofit/>
+                      </wps:bodyPr>
+                    </wps:wsp>
+                  </a:graphicData>
+                </a:graphic>
+                <wp14:sizeRelH relativeFrom="margin">
+                  <wp14:pctWidth>0</wp14:pctWidth>
+                </wp14:sizeRelH>
+                <wp14:sizeRelV relativeFrom="margin">
+                  <wp14:pctHeight>0</wp14:pctHeight>
+                </wp14:sizeRelV>
+              </wp:anchor>
+            </w:drawing>
+          </mc:Choice>
+          <mc:Fallback>
+            <w:pict>
+              <v:rect w14:anchorId="651359FB" id="Rectangle 11" o:spid="_x0000_s1026" style="position:absolute;margin-left:492pt;margin-top:189.55pt;width:33.8pt;height:469.4pt;z-index:251671552;visibility:visible;mso-wrap-style:square;mso-width-percent:0;mso-height-percent:0;mso-wrap-distance-left:9pt;mso-wrap-distance-top:0;mso-wrap-distance-right:9pt;mso-wrap-distance-bottom:0;mso-position-horizontal:absolute;mso-position-horizontal-relative:text;mso-position-vertical:absolute;mso-position-vertical-relative:text;mso-width-percent:0;mso-height-percent:0;mso-width-relative:margin;mso-height-relative:margin;v-text-anchor:middle" o:gfxdata="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" fillcolor="#0080ff" stroked="f" strokeweight="1pt"/>
+            </w:pict>
+          </mc:Fallback>
+        </mc:AlternateContent>
+      </w:r>
+      <w:r>
+        <w:rPr>
+          <w:rFonts w:ascii="Arial" w:hAnsi="Arial" w:cs="Arial"/>
+          <w:b/>
+          <w:bCs/>
+          <w:color w:val="0080FF"/>
+          <w:sz w:val="36"/>
+          <w:szCs w:val="36"/>
+        </w:rPr>
+        <mc:AlternateContent>
+          <mc:Choice Requires="wps">
+            <w:drawing>
+              <wp:anchor distT="0" distB="0" distL="114300" distR="114300" simplePos="0" relativeHeight="251670528" behindDoc="0" locked="0" layoutInCell="1" allowOverlap="1" wp14:anchorId="197FF0E2" wp14:editId="0481D27A">
+                <wp:simplePos x="0" y="0"/>
+                <wp:positionH relativeFrom="column">
+                  <wp:posOffset>-750548</wp:posOffset>
+                </wp:positionH>
+                <wp:positionV relativeFrom="paragraph">
+                  <wp:posOffset>-1095977</wp:posOffset>
+                </wp:positionV>
+                <wp:extent cx="406815" cy="5538651"/>
+                <wp:effectExtent l="0" t="0" r="0" b="5080"/>
+                <wp:wrapNone/>
+                <wp:docPr id="10" name="Rectangle 10"/>
+                <wp:cNvGraphicFramePr/>
+                <a:graphic xmlns:a="http://schemas.openxmlformats.org/drawingml/2006/main">
+                  <a:graphicData uri="http://schemas.microsoft.com/office/word/2010/wordprocessingShape">
+                    <wps:wsp>
+                      <wps:cNvSpPr/>
+                      <wps:spPr>
+                        <a:xfrm>
+                          <a:off x="0" y="0"/>
+                          <a:ext cx="406815" cy="5538651"/>
+                        </a:xfrm>
+                        <a:prstGeom prst="rect">
+                          <a:avLst/>
+                        </a:prstGeom>
+                        <a:solidFill>
+                          <a:srgbClr val="0080FF"/>
+                        </a:solidFill>
+                        <a:ln>
+                          <a:noFill/>
+                        </a:ln>
+                      </wps:spPr>
+                      <wps:style>
+                        <a:lnRef idx="2">
+                          <a:schemeClr val="accent1">
+                            <a:shade val="50000"/>
+                          </a:schemeClr>
+                        </a:lnRef>
+                        <a:fillRef idx="1">
+                          <a:schemeClr val="accent1"/>
+                        </a:fillRef>
+                        <a:effectRef idx="0">
+                          <a:schemeClr val="accent1"/>
+                        </a:effectRef>
+                        <a:fontRef idx="minor">
+                          <a:schemeClr val="lt1"/>
+                        </a:fontRef>
+                      </wps:style>
+                      <wps:bodyPr rot="0" spcFirstLastPara="0" vertOverflow="overflow" horzOverflow="overflow" vert="horz" wrap="square" lIns="91440" tIns="45720" rIns="91440" bIns="45720" numCol="1" spcCol="0" rtlCol="0" fromWordArt="0" anchor="ctr" anchorCtr="0" forceAA="0" compatLnSpc="1">
+                        <a:prstTxWarp prst="textNoShape">
+                          <a:avLst/>
+                        </a:prstTxWarp>
+                        <a:noAutofit/>
+                      </wps:bodyPr>
+                    </wps:wsp>
+                  </a:graphicData>
+                </a:graphic>
+              </wp:anchor>
+            </w:drawing>
+          </mc:Choice>
+          <mc:Fallback>
+            <w:pict>
+              <v:rect w14:anchorId="462BD789" id="Rectangle 10" o:spid="_x0000_s1026" style="position:absolute;margin-left:-59.1pt;margin-top:-86.3pt;width:32.05pt;height:436.1pt;z-index:251670528;visibility:visible;mso-wrap-style:square;mso-wrap-distance-left:9pt;mso-wrap-distance-top:0;mso-wrap-distance-right:9pt;mso-wrap-distance-bottom:0;mso-position-horizontal:absolute;mso-position-horizontal-relative:text;mso-position-vertical:absolute;mso-position-vertical-relative:text;v-text-anchor:middle" o:gfxdata="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" fillcolor="#0080ff" stroked="f" strokeweight="1pt"/>
+            </w:pict>
+          </mc:Fallback>
+        </mc:AlternateContent>
+      </w:r>
+      <w:r>
+        <w:rPr>
+          <w:rFonts w:ascii="Arial" w:hAnsi="Arial" w:cs="Arial"/>
+          <w:sz w:val="24"/>
+          <w:szCs w:val="24"/>
+        </w:rPr>
+        <w:t>of images, the favicon, and making the elements of the page be positioned in aesthetically pleasing ways and resize itself based on the size of the user’s window. At the end, it looked like a real corporate webpage.</w:t>
+      </w:r>
+    </w:p>
+    <w:p>
+      <w:pPr>
+        <w:pStyle w:val="Heading2"/>
+        <w:jc w:val="center"/>
+        <w:rPr>
+          <w:rFonts w:ascii="Arial" w:hAnsi="Arial" w:cs="Arial"/>
+          <w:b/>
+          <w:bCs/>
+          <w:color w:val="0080FF"/>
+          <w:sz w:val="24"/>
+          <w:szCs w:val="24"/>
+        </w:rPr>
+      </w:pPr>
+      <w:r>
+        <w:rPr>
+          <w:rFonts w:ascii="Arial" w:hAnsi="Arial" w:cs="Arial"/>
+          <w:b/>
+          <w:bCs/>
+          <w:color w:val="0080FF"/>
+          <w:sz w:val="24"/>
+          <w:szCs w:val="24"/>
+        </w:rPr>
+        <w:t>Our P</w:t>
+      </w:r>
+      <w:r>
+        <w:rPr>
+          <w:rFonts w:ascii="Arial" w:hAnsi="Arial" w:cs="Arial"/>
+          <w:b/>
+          <w:bCs/>
+          <w:color w:val="0080FF"/>
+          <w:sz w:val="24"/>
+          <w:szCs w:val="24"/>
+        </w:rPr>
+        <w:t>artners</w:t>
+      </w:r>
+    </w:p>
+    <w:p>
+      <w:pPr>
+        <w:rPr>
+          <w:rFonts w:ascii="Arial" w:hAnsi="Arial" w:cs="Arial"/>
+          <w:sz w:val="24"/>
+          <w:szCs w:val="24"/>
+        </w:rPr>
+      </w:pPr>
+      <w:r>
+        <w:rPr>
+          <w:rFonts w:ascii="Arial" w:hAnsi="Arial" w:cs="Arial"/>
+          <w:sz w:val="24"/>
+          <w:szCs w:val="24"/>
+        </w:rPr>
+        <w:t xml:space="preserve">The </w:t>
+      </w:r>
+      <w:r>
+        <w:rPr>
+          <w:rFonts w:ascii="Arial" w:hAnsi="Arial" w:cs="Arial"/>
+          <w:sz w:val="24"/>
+          <w:szCs w:val="24"/>
+        </w:rPr>
+        <w:t>images are from:</w:t>
+      </w:r>
+      <w:r>
+        <w:rPr>
+          <w:rFonts w:ascii="Arial" w:hAnsi="Arial" w:cs="Arial"/>
+          <w:sz w:val="24"/>
+          <w:szCs w:val="24"/>
+        </w:rPr>
+        <w:br/>
+      </w:r>
+      <w:r>
+        <w:rPr>
+          <w:rFonts w:ascii="Arial" w:hAnsi="Arial" w:cs="Arial"/>
+          <w:sz w:val="24"/>
+          <w:szCs w:val="24"/>
+        </w:rPr>
+        <w:t>https://www.callhancock.com/2021/05/10/what-is-the-difference-between-extortion-and-bribery-in-nc/</w:t>
+      </w:r>
+    </w:p>
+    <w:p>
+      <w:pPr>
+        <w:rPr>
+          <w:rFonts w:ascii="Arial" w:hAnsi="Arial" w:cs="Arial"/>
+          <w:sz w:val="24"/>
+          <w:szCs w:val="24"/>
+        </w:rPr>
+      </w:pPr>
+      <w:r>
+        <w:rPr>
+          <w:rFonts w:ascii="Arial" w:hAnsi="Arial" w:cs="Arial"/>
+          <w:sz w:val="24"/>
+          <w:szCs w:val="24"/>
+        </w:rPr>
+        <w:t>https://www.istockphoto.com/photo/empty-road-at-building-exterior-gm479842074-68248323?utm_source=unsplash&amp;utm_medium=affiliate&amp;utm_campaign=srp_photos_b</w:t>
+      </w:r>
+      <w:r>
+        <w:rPr>
+          <w:rFonts w:ascii="Arial" w:hAnsi="Arial" w:cs="Arial"/>
+          <w:sz w:val="24"/>
+          <w:szCs w:val="24"/>
+        </w:rPr>
+        <mc:AlternateContent>
+          <mc:Choice Requires="wps">
+            <w:drawing>
+              <wp:anchor distT="0" distB="0" distL="114300" distR="114300" simplePos="0" relativeHeight="251668480" behindDoc="0" locked="0" layoutInCell="1" allowOverlap="1" wp14:anchorId="28600400" wp14:editId="2B3B0C06">
+                <wp:simplePos x="0" y="0"/>
+                <wp:positionH relativeFrom="column">
+                  <wp:posOffset>-706120</wp:posOffset>
+                </wp:positionH>
+                <wp:positionV relativeFrom="paragraph">
+                  <wp:posOffset>7927975</wp:posOffset>
+                </wp:positionV>
+                <wp:extent cx="1833245" cy="647065"/>
+                <wp:effectExtent l="0" t="0" r="0" b="635"/>
+                <wp:wrapNone/>
+                <wp:docPr id="9" name="L-Shape 9"/>
+                <wp:cNvGraphicFramePr/>
+                <a:graphic xmlns:a="http://schemas.openxmlformats.org/drawingml/2006/main">
+                  <a:graphicData uri="http://schemas.microsoft.com/office/word/2010/wordprocessingShape">
+                    <wps:wsp>
+                      <wps:cNvSpPr/>
+                      <wps:spPr>
+                        <a:xfrm>
+                          <a:off x="0" y="0"/>
+                          <a:ext cx="1833245" cy="647065"/>
+                        </a:xfrm>
+                        <a:prstGeom prst="corner">
+                          <a:avLst/>
+                        </a:prstGeom>
+                        <a:solidFill>
+                          <a:srgbClr val="0080FF"/>
+                        </a:solidFill>
+                        <a:ln>
+                          <a:noFill/>
+                        </a:ln>
+                      </wps:spPr>
+                      <wps:style>
+                        <a:lnRef idx="2">
+                          <a:schemeClr val="accent1">
+                            <a:shade val="50000"/>
+                          </a:schemeClr>
+                        </a:lnRef>
+                        <a:fillRef idx="1">
+                          <a:schemeClr val="accent1"/>
+                        </a:fillRef>
+                        <a:effectRef idx="0">
+                          <a:schemeClr val="accent1"/>
+                        </a:effectRef>
+                        <a:fontRef idx="minor">
+                          <a:schemeClr val="lt1"/>
+                        </a:fontRef>
+                      </wps:style>
+                      <wps:bodyPr rot="0" spcFirstLastPara="0" vertOverflow="overflow" horzOverflow="overflow" vert="horz" wrap="square" lIns="91440" tIns="45720" rIns="91440" bIns="45720" numCol="1" spcCol="0" rtlCol="0" fromWordArt="0" anchor="ctr" anchorCtr="0" forceAA="0" compatLnSpc="1">
+                        <a:prstTxWarp prst="textNoShape">
+                          <a:avLst/>
+                        </a:prstTxWarp>
+                        <a:noAutofit/>
+                      </wps:bodyPr>
+                    </wps:wsp>
+                  </a:graphicData>
+                </a:graphic>
+              </wp:anchor>
+            </w:drawing>
+          </mc:Choice>
+          <mc:Fallback>
+            <w:pict>
+              <v:shape w14:anchorId="38FC1960" id="L-Shape 9" o:spid="_x0000_s1026" style="position:absolute;margin-left:-55.6pt;margin-top:624.25pt;width:144.35pt;height:50.95pt;z-index:251668480;visibility:visible;mso-wrap-style:square;mso-wrap-distance-left:9pt;mso-wrap-distance-top:0;mso-wrap-distance-right:9pt;mso-wrap-distance-bottom:0;mso-position-horizontal:absolute;mso-position-horizontal-relative:text;mso-position-vertical:absolute;mso-position-vertical-relative:text;v-text-anchor:middle" coordsize="1833245,647065" o:gfxdata="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" path="m,l323533,r,323533l1833245,323533r,323532l,647065,,xe" fillcolor="#0080ff" stroked="f" strokeweight="1pt">
+                <v:stroke joinstyle="miter"/>
+                <v:path arrowok="t" o:connecttype="custom" o:connectlocs="0,0;323533,0;323533,323533;1833245,323533;1833245,647065;0,647065;0,0" o:connectangles="0,0,0,0,0,0,0"/>
+              </v:shape>
+            </w:pict>
+          </mc:Fallback>
+        </mc:AlternateContent>
+      </w:r>
+      <w:r>
+        <w:rPr>
+          <w:rFonts w:ascii="Arial" w:hAnsi="Arial" w:cs="Arial"/>
+          <w:sz w:val="24"/>
+          <w:szCs w:val="24"/>
+        </w:rPr>
+        <w:t>ottom&amp;utm_content=https%3A%2F%2Funsplash.com%2Fs%2Fphotos%2Foffice-building&amp;utm_term=office%20building%3A%3A%3A</w:t>
+      </w:r>
+    </w:p>
+    <w:p>
+      <w:pPr>
+        <w:rPr>
+          <w:rFonts w:ascii="Arial" w:hAnsi="Arial" w:cs="Arial"/>
+          <w:sz w:val="24"/>
+          <w:szCs w:val="24"/>
+        </w:rPr>
+      </w:pPr>
+      <w:r>
+        <w:rPr>
+          <w:rFonts w:ascii="Arial" w:hAnsi="Arial" w:cs="Arial"/>
+          <w:sz w:val="24"/>
+          <w:szCs w:val="24"/>
+        </w:rPr>
+        <w:t>https://www.istockphoto.com/photo/modern-office-gm960235038-262222501</w:t>
+      </w:r>
+    </w:p>
+    <w:p>
+      <w:pPr>
+        <w:rPr>
+          <w:rFonts w:ascii="Arial" w:hAnsi="Arial" w:cs="Arial"/>
+          <w:sz w:val="24"/>
+          <w:szCs w:val="24"/>
+        </w:rPr>
+      </w:pPr>
+      <w:r>
+        <w:rPr>
+          <w:rFonts w:ascii="Arial" w:hAnsi="Arial" w:cs="Arial"/>
+          <w:sz w:val="24"/>
+          <w:szCs w:val="24"/>
+        </w:rPr>
+        <w:t>https://gatherer.wizards.com/pages/Card/Details.aspx?multiverseid=420711</w:t>
+      </w:r>
+    </w:p>
+    <w:p>
+      <w:pPr>
+        <w:rPr>
+          <w:rFonts w:ascii="Arial" w:hAnsi="Arial" w:cs="Arial"/>
+          <w:sz w:val="24"/>
+          <w:szCs w:val="24"/>
+        </w:rPr>
+      </w:pPr>
+      <w:r>
+        <w:rPr>
+          <w:rFonts w:ascii="Arial" w:hAnsi="Arial" w:cs="Arial"/>
+          <w:sz w:val="24"/>
+          <w:szCs w:val="24"/>
+        </w:rPr>
+        <w:t>https://www.shutterstock.com/image-photo/young-couple-shaking-hands-female-agent-1009505332</w:t>
+      </w:r>
+    </w:p>
+    <w:p>
+      <w:pPr>
+        <w:rPr>
+          <w:rFonts w:ascii="Arial" w:hAnsi="Arial" w:cs="Arial"/>
+          <w:sz w:val="24"/>
+          <w:szCs w:val="24"/>
+        </w:rPr>
+      </w:pPr>
+      <w:r>
+        <w:rPr>
+          <w:rFonts w:ascii="Arial" w:hAnsi="Arial" w:cs="Arial"/>
+          <w:sz w:val="24"/>
+          <w:szCs w:val="24"/>
+        </w:rPr>
+        <w:t>https://www.istockphoto.com/photo/mobile-technology-helps-her-to-be-organised-gm1155116670-314355939</w:t>
+      </w:r>
+    </w:p>
+    <w:p>
+      <w:pPr>
+        <w:rPr>
+          <w:rFonts w:ascii="Arial" w:hAnsi="Arial" w:cs="Arial"/>
+          <w:sz w:val="24"/>
+          <w:szCs w:val="24"/>
+        </w:rPr>
+      </w:pPr>
+      <w:r>
+        <w:rPr>
+          <w:rFonts w:ascii="Arial" w:hAnsi="Arial" w:cs="Arial"/>
+          <w:sz w:val="24"/>
+          <w:szCs w:val="24"/>
+        </w:rPr>
+        <w:t>https://www.istockphoto.com/photo/fake-news-hoax-concept-gm1205560324-347334393</w:t>
+      </w:r>
+    </w:p>
+    <w:p>
+      <w:pPr>
+        <w:rPr>
+          <w:rFonts w:ascii="Arial" w:hAnsi="Arial" w:cs="Arial"/>
+          <w:sz w:val="24"/>
+          <w:szCs w:val="24"/>
+        </w:rPr>
+      </w:pPr>
+      <w:r>
+        <w:rPr>
+          <w:rFonts w:ascii="Arial" w:hAnsi="Arial" w:cs="Arial"/>
+          <w:sz w:val="24"/>
+          <w:szCs w:val="24"/>
+        </w:rPr>
+        <w:t>https://en.wikipedia.org/wiki/Fat_cat_(term)</w:t>
+      </w:r>
+    </w:p>
+    <w:p>
+      <w:pPr>
+        <w:rPr>
+          <w:rFonts w:ascii="Arial" w:hAnsi="Arial" w:cs="Arial"/>
+          <w:sz w:val="24"/>
+          <w:szCs w:val="24"/>
+        </w:rPr>
+      </w:pPr>
+      <w:r>
+        <w:rPr>
+          <w:rFonts w:ascii="Arial" w:hAnsi="Arial" w:cs="Arial"/>
+          <w:sz w:val="24"/>
+          <w:szCs w:val="24"/>
+        </w:rPr>
+        <w:t>https://www.1023thewave.com/2021/04/28/wave-wellness-does-counting-sheep-to-fall-asleep-actually-work/</w:t>
+      </w:r>
+    </w:p>
+    <w:p>
+      <w:pPr>
+        <w:rPr>
+          <w:rFonts w:ascii="Arial" w:hAnsi="Arial" w:cs="Arial"/>
+          <w:sz w:val="24"/>
+          <w:szCs w:val="24"/>
+        </w:rPr>
+      </w:pPr>
+      <w:r>
+        <w:rPr>
+          <w:rFonts w:ascii="Arial" w:hAnsi="Arial" w:cs="Arial"/>
+          <w:sz w:val="24"/>
+          <w:szCs w:val="24"/>
+        </w:rPr>
+        <w:t>https://www.shutterstock.com/image-photo/asian-business-woman-handshake-373276786</w:t>
+      </w:r>
+    </w:p>
+    <w:p>
+      <w:pPr>
+        <w:pStyle w:val="Heading2"/>
+        <w:jc w:val="center"/>
+        <w:rPr>
+          <w:rFonts w:ascii="Arial" w:hAnsi="Arial" w:cs="Arial"/>
+          <w:b/>
+          <w:bCs/>
+          <w:color w:val="0080FF"/>
+          <w:sz w:val="24"/>
+          <w:szCs w:val="24"/>
+        </w:rPr>
+      </w:pPr>
+      <w:r>
+        <w:rPr>
+          <w:rFonts w:ascii="Arial" w:hAnsi="Arial" w:cs="Arial"/>
+          <w:b/>
+          <w:bCs/>
+          <w:color w:val="0080FF"/>
+          <w:sz w:val="24"/>
+          <w:szCs w:val="24"/>
+        </w:rPr>
+        <w:t>Contact Us</w:t>
+      </w:r>
+    </w:p>
+    <w:p>
+      <w:pPr>
+        <w:spacing w:line="240" w:lineRule="auto"/>
+        <w:jc w:val="both"/>
+        <w:rPr>
+          <w:rFonts w:ascii="Arial" w:hAnsi="Arial" w:cs="Arial"/>
+          <w:sz w:val="24"/>
+          <w:szCs w:val="24"/>
+        </w:rPr>
+      </w:pPr>
+      <w:r>
+        <w:rPr>
+          <w:rFonts w:ascii="Arial" w:hAnsi="Arial" w:cs="Arial"/>
+          <w:sz w:val="24"/>
+          <w:szCs w:val="24"/>
+        </w:rPr>
+        <w:t xml:space="preserve">Link to GitHub: </w:t>
+      </w:r>
+      <w:r>
+        <w:rPr>
+          <w:rFonts w:ascii="Arial" w:hAnsi="Arial" w:cs="Arial"/>
+          <w:sz w:val="24"/>
+          <w:szCs w:val="24"/>
+        </w:rPr>
+        <w:t>https://github.com/TheStormex/SchoolArt/tree/main/CART345-AboutUs</w:t>
+      </w:r>
+    </w:p>
+    <w:p>
+      <w:pPr>
+        <w:spacing w:line="240" w:lineRule="auto"/>
+        <w:jc w:val="both"/>
+        <w:rPr>
+          <w:rStyle w:val="Hyperlink"/>
+          <w:rFonts w:ascii="Arial" w:hAnsi="Arial" w:cs="Arial"/>
+          <w:sz w:val="24"/>
+          <w:szCs w:val="24"/>
+        </w:rPr>
+      </w:pPr>
+      <w:r>
+        <w:rPr>
+          <w:rFonts w:ascii="Arial" w:hAnsi="Arial" w:cs="Arial"/>
+          <w:sz w:val="24"/>
+          <w:szCs w:val="24"/>
+        </w:rPr>
         <w:t xml:space="preserve">Link to the webpage: </w:t>
       </w:r>
-      <w:hyperlink r:id="rId7" w:history="1">
-        <w:r>
-          <w:rPr>
-            <w:rStyle w:val="Hyperlink"/>
-            <w:rFonts w:ascii="Arial" w:hAnsi="Arial" w:cs="Arial"/>
-            <w:sz w:val="24"/>
-            <w:szCs w:val="24"/>
-          </w:rPr>
-          <w:t>https://thestormex.github.io/SchoolArt/CART345-AboutUs/</w:t>
-        </w:r>
-      </w:hyperlink>
+      <w:r>
+        <w:rPr>
+          <w:rFonts w:ascii="Arial" w:hAnsi="Arial" w:cs="Arial"/>
+          <w:sz w:val="24"/>
+          <w:szCs w:val="24"/>
+        </w:rPr>
+        <w:t>https://thestormex.github.io/SchoolArt/CART345-AboutUs/</w:t>
+      </w:r>
+    </w:p>
+    <w:p>
+      <w:pPr>
+        <w:spacing w:line="240" w:lineRule="auto"/>
+        <w:jc w:val="both"/>
+        <w:rPr>
+          <w:rFonts w:ascii="Arial" w:hAnsi="Arial" w:cs="Arial"/>
+          <w:sz w:val="24"/>
+          <w:szCs w:val="24"/>
+        </w:rPr>
+      </w:pPr>
     </w:p>
     <w:sectPr>
-      <w:headerReference w:type="default" r:id="rId8"/>
+      <w:headerReference w:type="default" r:id="rId6"/>
+      <w:footerReference w:type="default" r:id="rId7"/>
       <w:pgSz w:w="12240" w:h="15840"/>
       <w:pgMar w:top="1440" w:right="1440" w:bottom="1440" w:left="1440" w:header="720" w:footer="720" w:gutter="0"/>
       <w:cols w:space="720"/>
@@ -770,6 +1538,187 @@
     </w:p>
   </w:endnote>
 </w:endnotes>
+</file>
+
+<file path=word/footer1.xml><?xml version="1.0" encoding="utf-8"?>
+<w:ftr xmlns:wpc="http://schemas.microsoft.com/office/word/2010/wordprocessingCanvas" xmlns:cx="http://schemas.microsoft.com/office/drawing/2014/chartex" xmlns:cx1="http://schemas.microsoft.com/office/drawing/2015/9/8/chartex" xmlns:cx2="http://schemas.microsoft.com/office/drawing/2015/10/21/chartex" xmlns:cx3="http://schemas.microsoft.com/office/drawing/2016/5/9/chartex" xmlns:cx4="http://schemas.microsoft.com/office/drawing/2016/5/10/chartex" xmlns:cx5="http://schemas.microsoft.com/office/drawing/2016/5/11/chartex" xmlns:cx6="http://schemas.microsoft.com/office/drawing/2016/5/12/chartex" xmlns:cx7="http://schemas.microsoft.com/office/drawing/2016/5/13/chartex" xmlns:cx8="http://schemas.microsoft.com/office/drawing/2016/5/14/chartex" xmlns:mc="http://schemas.openxmlformats.org/markup-compatibility/2006" xmlns:aink="http://schemas.microsoft.com/office/drawing/2016/ink" xmlns:am3d="http://schemas.microsoft.com/office/drawing/2017/model3d" xmlns:o="urn:schemas-microsoft-com:office:office" xmlns:r="http://schemas.openxmlformats.org/officeDocument/2006/relationships" xmlns:m="http://schemas.openxmlformats.org/officeDocument/2006/math" xmlns:v="urn:schemas-microsoft-com:vml" xmlns:wp14="http://schemas.microsoft.com/office/word/2010/wordprocessingDrawing" xmlns:wp="http://schemas.openxmlformats.org/drawingml/2006/wordprocessingDrawing" xmlns:w10="urn:schemas-microsoft-com:office:word" xmlns:w="http://schemas.openxmlformats.org/wordprocessingml/2006/main" xmlns:w14="http://schemas.microsoft.com/office/word/2010/wordml" xmlns:w15="http://schemas.microsoft.com/office/word/2012/wordml" xmlns:w16cex="http://schemas.microsoft.com/office/word/2018/wordml/cex" xmlns:w16cid="http://schemas.microsoft.com/office/word/2016/wordml/cid" xmlns:w16="http://schemas.microsoft.com/office/word/2018/wordml" xmlns:w16se="http://schemas.microsoft.com/office/word/2015/wordml/symex" xmlns:wpg="http://schemas.microsoft.com/office/word/2010/wordprocessingGroup" xmlns:wpi="http://schemas.microsoft.com/office/word/2010/wordprocessingInk" xmlns:wne="http://schemas.microsoft.com/office/word/2006/wordml" xmlns:wps="http://schemas.microsoft.com/office/word/2010/wordprocessingShape" mc:Ignorable="w14 w15 w16se w16cid w16 w16cex wp14">
+  <w:p>
+    <w:pPr>
+      <w:pStyle w:val="Footer"/>
+      <w:jc w:val="center"/>
+    </w:pPr>
+    <w:r>
+      <w:rPr>
+        <w:rFonts w:ascii="Arial" w:hAnsi="Arial" w:cs="Arial"/>
+        <w:noProof/>
+        <w:color w:val="0080FF"/>
+        <w:sz w:val="24"/>
+        <w:szCs w:val="24"/>
+      </w:rPr>
+      <mc:AlternateContent>
+        <mc:Choice Requires="wps">
+          <w:drawing>
+            <wp:anchor distT="0" distB="0" distL="114300" distR="114300" simplePos="0" relativeHeight="251659264" behindDoc="1" locked="0" layoutInCell="1" allowOverlap="1" wp14:anchorId="71963007" wp14:editId="2D6EFB4A">
+              <wp:simplePos x="0" y="0"/>
+              <wp:positionH relativeFrom="margin">
+                <wp:align>center</wp:align>
+              </wp:positionH>
+              <wp:positionV relativeFrom="paragraph">
+                <wp:posOffset>72427</wp:posOffset>
+              </wp:positionV>
+              <wp:extent cx="496841" cy="496841"/>
+              <wp:effectExtent l="0" t="0" r="0" b="0"/>
+              <wp:wrapNone/>
+              <wp:docPr id="14" name="Oval 14"/>
+              <wp:cNvGraphicFramePr/>
+              <a:graphic xmlns:a="http://schemas.openxmlformats.org/drawingml/2006/main">
+                <a:graphicData uri="http://schemas.microsoft.com/office/word/2010/wordprocessingShape">
+                  <wps:wsp>
+                    <wps:cNvSpPr/>
+                    <wps:spPr>
+                      <a:xfrm>
+                        <a:off x="0" y="0"/>
+                        <a:ext cx="496841" cy="496841"/>
+                      </a:xfrm>
+                      <a:prstGeom prst="ellipse">
+                        <a:avLst/>
+                      </a:prstGeom>
+                      <a:solidFill>
+                        <a:srgbClr val="0080FF"/>
+                      </a:solidFill>
+                      <a:ln>
+                        <a:noFill/>
+                      </a:ln>
+                    </wps:spPr>
+                    <wps:style>
+                      <a:lnRef idx="2">
+                        <a:schemeClr val="accent1">
+                          <a:shade val="50000"/>
+                        </a:schemeClr>
+                      </a:lnRef>
+                      <a:fillRef idx="1">
+                        <a:schemeClr val="accent1"/>
+                      </a:fillRef>
+                      <a:effectRef idx="0">
+                        <a:schemeClr val="accent1"/>
+                      </a:effectRef>
+                      <a:fontRef idx="minor">
+                        <a:schemeClr val="lt1"/>
+                      </a:fontRef>
+                    </wps:style>
+                    <wps:bodyPr rot="0" spcFirstLastPara="0" vertOverflow="overflow" horzOverflow="overflow" vert="horz" wrap="square" lIns="91440" tIns="45720" rIns="91440" bIns="45720" numCol="1" spcCol="0" rtlCol="0" fromWordArt="0" anchor="ctr" anchorCtr="0" forceAA="0" compatLnSpc="1">
+                      <a:prstTxWarp prst="textNoShape">
+                        <a:avLst/>
+                      </a:prstTxWarp>
+                      <a:noAutofit/>
+                    </wps:bodyPr>
+                  </wps:wsp>
+                </a:graphicData>
+              </a:graphic>
+              <wp14:sizeRelV relativeFrom="margin">
+                <wp14:pctHeight>0</wp14:pctHeight>
+              </wp14:sizeRelV>
+            </wp:anchor>
+          </w:drawing>
+        </mc:Choice>
+        <mc:Fallback>
+          <w:pict>
+            <v:oval w14:anchorId="3212B792" id="Oval 14" o:spid="_x0000_s1026" style="position:absolute;margin-left:0;margin-top:5.7pt;width:39.1pt;height:39.1pt;z-index:-251657216;visibility:visible;mso-wrap-style:square;mso-height-percent:0;mso-wrap-distance-left:9pt;mso-wrap-distance-top:0;mso-wrap-distance-right:9pt;mso-wrap-distance-bottom:0;mso-position-horizontal:center;mso-position-horizontal-relative:margin;mso-position-vertical:absolute;mso-position-vertical-relative:text;mso-height-percent:0;mso-height-relative:margin;v-text-anchor:middle" o:gfxdata="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" fillcolor="#0080ff" stroked="f" strokeweight="1pt">
+              <v:stroke joinstyle="miter"/>
+              <w10:wrap anchorx="margin"/>
+            </v:oval>
+          </w:pict>
+        </mc:Fallback>
+      </mc:AlternateContent>
+    </w:r>
+  </w:p>
+  <w:p>
+    <w:pPr>
+      <w:pStyle w:val="Footer"/>
+      <w:jc w:val="center"/>
+    </w:pPr>
+    <w:sdt>
+      <w:sdtPr>
+        <w:id w:val="894853948"/>
+        <w:docPartObj>
+          <w:docPartGallery w:val="Page Numbers (Bottom of Page)"/>
+          <w:docPartUnique/>
+        </w:docPartObj>
+      </w:sdtPr>
+      <w:sdtEndPr>
+        <w:rPr>
+          <w:noProof/>
+        </w:rPr>
+      </w:sdtEndPr>
+      <w:sdtContent>
+        <w:r>
+          <w:rPr>
+            <w:rFonts w:ascii="Arial" w:hAnsi="Arial" w:cs="Arial"/>
+            <w:color w:val="FFFFFF" w:themeColor="background1"/>
+            <w:sz w:val="36"/>
+            <w:szCs w:val="36"/>
+          </w:rPr>
+          <w:fldChar w:fldCharType="begin"/>
+        </w:r>
+        <w:r>
+          <w:rPr>
+            <w:rFonts w:ascii="Arial" w:hAnsi="Arial" w:cs="Arial"/>
+            <w:color w:val="FFFFFF" w:themeColor="background1"/>
+            <w:sz w:val="36"/>
+            <w:szCs w:val="36"/>
+          </w:rPr>
+          <w:instrText xml:space="preserve"> PAGE   \* MERGEFORMAT </w:instrText>
+        </w:r>
+        <w:r>
+          <w:rPr>
+            <w:rFonts w:ascii="Arial" w:hAnsi="Arial" w:cs="Arial"/>
+            <w:color w:val="FFFFFF" w:themeColor="background1"/>
+            <w:sz w:val="36"/>
+            <w:szCs w:val="36"/>
+          </w:rPr>
+          <w:fldChar w:fldCharType="separate"/>
+        </w:r>
+        <w:r>
+          <w:rPr>
+            <w:rFonts w:ascii="Arial" w:hAnsi="Arial" w:cs="Arial"/>
+            <w:noProof/>
+            <w:color w:val="FFFFFF" w:themeColor="background1"/>
+            <w:sz w:val="36"/>
+            <w:szCs w:val="36"/>
+          </w:rPr>
+          <w:t>2</w:t>
+        </w:r>
+        <w:r>
+          <w:rPr>
+            <w:rFonts w:ascii="Arial" w:hAnsi="Arial" w:cs="Arial"/>
+            <w:noProof/>
+            <w:color w:val="FFFFFF" w:themeColor="background1"/>
+            <w:sz w:val="36"/>
+            <w:szCs w:val="36"/>
+          </w:rPr>
+          <w:fldChar w:fldCharType="end"/>
+        </w:r>
+      </w:sdtContent>
+    </w:sdt>
+    <w:r>
+      <w:rPr>
+        <w:noProof/>
+      </w:rPr>
+      <w:t xml:space="preserve"> </w:t>
+    </w:r>
+  </w:p>
+  <w:p>
+    <w:pPr>
+      <w:pStyle w:val="Footer"/>
+      <w:rPr>
+        <w:rFonts w:ascii="Arial" w:hAnsi="Arial" w:cs="Arial"/>
+        <w:color w:val="FFFFFF" w:themeColor="background1"/>
+        <w:sz w:val="28"/>
+        <w:szCs w:val="28"/>
+      </w:rPr>
+    </w:pPr>
+  </w:p>
+</w:ftr>
 </file>
 
 <file path=word/footnotes.xml><?xml version="1.0" encoding="utf-8"?>

</xml_diff>